<commit_message>
Fixed bugs preventing the 97xx sources from parsing. Finished inscription algorithm. Method for trimming description.
</commit_message>
<xml_diff>
--- a/ParseMusicEntries/finalized collections/CT Hartford, Watkinson Library, Trinity College--sacred music INVENTORY.docx
+++ b/ParseMusicEntries/finalized collections/CT Hartford, Watkinson Library, Trinity College--sacred music INVENTORY.docx
@@ -323,9 +323,6 @@
     <w:p>
       <w:pPr>
         <w:jc w:val="center"/>
-        <w:rPr>
-          <w:i/>
-        </w:rPr>
       </w:pPr>
       <w:r>
         <w:rPr>
@@ -342,11 +339,14 @@
         </w:rPr>
         <w:t>American Sacred Music Imprints, 1698-1810:</w:t>
       </w:r>
-    </w:p>
-    <w:p>
-      <w:pPr>
-        <w:jc w:val="center"/>
-      </w:pPr>
+      <w:r>
+        <w:rPr>
+          <w:i/>
+        </w:rPr>
+        <w:t xml:space="preserve"> </w:t>
+      </w:r>
+      <w:bookmarkStart w:id="0" w:name="_GoBack"/>
+      <w:bookmarkEnd w:id="0"/>
       <w:r>
         <w:rPr>
           <w:i/>
@@ -430,13 +430,10 @@
         <w:t xml:space="preserve"> with MS. music on </w:t>
       </w:r>
       <w:r>
-        <w:rPr>
-          <w:i/>
-        </w:rPr>
-        <w:t>recto</w:t>
-      </w:r>
-      <w:r>
-        <w:t>s.</w:t>
+        <w:t>rectos</w:t>
+      </w:r>
+      <w:r>
+        <w:t>.</w:t>
       </w:r>
     </w:p>
     <w:p>
@@ -13427,6 +13424,9 @@
         <w:tab/>
       </w:r>
       <w:r>
+        <w:tab/>
+      </w:r>
+      <w:r>
         <w:rPr>
           <w:b/>
         </w:rPr>
@@ -70364,11 +70364,9 @@
       <w:r>
         <w:t>medius part</w:t>
       </w:r>
-      <w:bookmarkStart w:id="0" w:name="_GoBack"/>
       <w:r>
         <w:t>-*-</w:t>
       </w:r>
-      <w:bookmarkEnd w:id="0"/>
       <w:r>
         <w:t xml:space="preserve"> then crossed </w:t>
       </w:r>

</xml_diff>